<commit_message>
Update Resume - Nicholas Hawkins.docx
</commit_message>
<xml_diff>
--- a/Resume - Nicholas Hawkins.docx
+++ b/Resume - Nicholas Hawkins.docx
@@ -1625,7 +1625,6 @@
               <w:t xml:space="preserve">QA Automation Engineer – </w:t>
             </w:r>
             <w:hyperlink r:id="rId26" w:history="1">
-              <w:proofErr w:type="spellStart"/>
               <w:r>
                 <w:rPr>
                   <w:rStyle w:val="Hyperlink"/>
@@ -1634,7 +1633,6 @@
                 </w:rPr>
                 <w:t>VisuWell</w:t>
               </w:r>
-              <w:proofErr w:type="spellEnd"/>
             </w:hyperlink>
           </w:p>
           <w:p>
@@ -1678,17 +1676,8 @@
                 <w:sz w:val="20"/>
                 <w:szCs w:val="20"/>
               </w:rPr>
-              <w:t xml:space="preserve">using </w:t>
-            </w:r>
-            <w:proofErr w:type="spellStart"/>
-            <w:r>
-              <w:rPr>
-                <w:sz w:val="20"/>
-                <w:szCs w:val="20"/>
-              </w:rPr>
-              <w:t>Katalon</w:t>
-            </w:r>
-            <w:proofErr w:type="spellEnd"/>
+              <w:t>using Katalon</w:t>
+            </w:r>
             <w:r>
               <w:rPr>
                 <w:sz w:val="20"/>
@@ -2245,17 +2234,8 @@
                 <w:sz w:val="20"/>
                 <w:szCs w:val="20"/>
               </w:rPr>
-              <w:t xml:space="preserve"> Wireshark, </w:t>
-            </w:r>
-            <w:proofErr w:type="spellStart"/>
-            <w:r>
-              <w:rPr>
-                <w:sz w:val="20"/>
-                <w:szCs w:val="20"/>
-              </w:rPr>
-              <w:t>Katalon</w:t>
-            </w:r>
-            <w:proofErr w:type="spellEnd"/>
+              <w:t xml:space="preserve"> Wireshark, Katalon</w:t>
+            </w:r>
           </w:p>
         </w:tc>
         <w:tc>
@@ -2344,7 +2324,6 @@
                 <w:szCs w:val="20"/>
               </w:rPr>
             </w:pPr>
-            <w:proofErr w:type="spellStart"/>
             <w:r>
               <w:rPr>
                 <w:b/>
@@ -2354,7 +2333,6 @@
               </w:rPr>
               <w:t>Herdr</w:t>
             </w:r>
-            <w:proofErr w:type="spellEnd"/>
             <w:r>
               <w:rPr>
                 <w:b/>
@@ -2564,7 +2542,6 @@
               </w:rPr>
             </w:pPr>
             <w:hyperlink r:id="rId27" w:history="1">
-              <w:proofErr w:type="spellStart"/>
               <w:r>
                 <w:rPr>
                   <w:rStyle w:val="Hyperlink"/>
@@ -2575,7 +2552,6 @@
                 </w:rPr>
                 <w:t>GodsWordForWarriors</w:t>
               </w:r>
-              <w:proofErr w:type="spellEnd"/>
             </w:hyperlink>
             <w:r>
               <w:rPr>
@@ -4202,6 +4178,7 @@
   </w:compat>
   <w:rsids>
     <w:rsidRoot w:val="007023D1"/>
+    <w:rsid w:val="003F317A"/>
     <w:rsid w:val="0066544E"/>
     <w:rsid w:val="007023D1"/>
     <w:rsid w:val="00725A2E"/>
@@ -4900,12 +4877,12 @@
 </file>
 
 <file path=customXml/item1.xml><?xml version="1.0" encoding="utf-8"?>
-<p:properties xmlns:p="http://schemas.microsoft.com/office/2006/metadata/properties" xmlns:xsi="http://www.w3.org/2001/XMLSchema-instance" xmlns:pc="http://schemas.microsoft.com/office/infopath/2007/PartnerControls">
-  <documentManagement>
-    <MediaServiceKeyPoints xmlns="71af3243-3dd4-4a8d-8c0d-dd76da1f02a5" xsi:nil="true"/>
-    <Status xmlns="71af3243-3dd4-4a8d-8c0d-dd76da1f02a5">Not started</Status>
-  </documentManagement>
-</p:properties>
+<?mso-contentType ?>
+<FormTemplates xmlns="http://schemas.microsoft.com/sharepoint/v3/contenttype/forms">
+  <Display>DocumentLibraryForm</Display>
+  <Edit>DocumentLibraryForm</Edit>
+  <New>DocumentLibraryForm</New>
+</FormTemplates>
 </file>
 
 <file path=customXml/item2.xml><?xml version="1.0" encoding="utf-8"?>
@@ -5130,12 +5107,12 @@
 </file>
 
 <file path=customXml/item3.xml><?xml version="1.0" encoding="utf-8"?>
-<?mso-contentType ?>
-<FormTemplates xmlns="http://schemas.microsoft.com/sharepoint/v3/contenttype/forms">
-  <Display>DocumentLibraryForm</Display>
-  <Edit>DocumentLibraryForm</Edit>
-  <New>DocumentLibraryForm</New>
-</FormTemplates>
+<p:properties xmlns:p="http://schemas.microsoft.com/office/2006/metadata/properties" xmlns:xsi="http://www.w3.org/2001/XMLSchema-instance" xmlns:pc="http://schemas.microsoft.com/office/infopath/2007/PartnerControls">
+  <documentManagement>
+    <MediaServiceKeyPoints xmlns="71af3243-3dd4-4a8d-8c0d-dd76da1f02a5" xsi:nil="true"/>
+    <Status xmlns="71af3243-3dd4-4a8d-8c0d-dd76da1f02a5">Not started</Status>
+  </documentManagement>
+</p:properties>
 </file>
 
 <file path=customXml/item4.xml><?xml version="1.0" encoding="utf-8"?>
@@ -5143,11 +5120,9 @@
 </file>
 
 <file path=customXml/itemProps1.xml><?xml version="1.0" encoding="utf-8"?>
-<ds:datastoreItem xmlns:ds="http://schemas.openxmlformats.org/officeDocument/2006/customXml" ds:itemID="{F1735428-6F95-4096-840F-2DD96B16B624}">
+<ds:datastoreItem xmlns:ds="http://schemas.openxmlformats.org/officeDocument/2006/customXml" ds:itemID="{C3ED917E-6B3F-4995-8090-FD9CFEE66038}">
   <ds:schemaRefs>
-    <ds:schemaRef ds:uri="http://schemas.microsoft.com/office/2006/metadata/properties"/>
-    <ds:schemaRef ds:uri="http://schemas.microsoft.com/office/infopath/2007/PartnerControls"/>
-    <ds:schemaRef ds:uri="71af3243-3dd4-4a8d-8c0d-dd76da1f02a5"/>
+    <ds:schemaRef ds:uri="http://schemas.microsoft.com/sharepoint/v3/contenttype/forms"/>
   </ds:schemaRefs>
 </ds:datastoreItem>
 </file>
@@ -5172,9 +5147,11 @@
 </file>
 
 <file path=customXml/itemProps3.xml><?xml version="1.0" encoding="utf-8"?>
-<ds:datastoreItem xmlns:ds="http://schemas.openxmlformats.org/officeDocument/2006/customXml" ds:itemID="{C3ED917E-6B3F-4995-8090-FD9CFEE66038}">
+<ds:datastoreItem xmlns:ds="http://schemas.openxmlformats.org/officeDocument/2006/customXml" ds:itemID="{F1735428-6F95-4096-840F-2DD96B16B624}">
   <ds:schemaRefs>
-    <ds:schemaRef ds:uri="http://schemas.microsoft.com/sharepoint/v3/contenttype/forms"/>
+    <ds:schemaRef ds:uri="http://schemas.microsoft.com/office/2006/metadata/properties"/>
+    <ds:schemaRef ds:uri="http://schemas.microsoft.com/office/infopath/2007/PartnerControls"/>
+    <ds:schemaRef ds:uri="71af3243-3dd4-4a8d-8c0d-dd76da1f02a5"/>
   </ds:schemaRefs>
 </ds:datastoreItem>
 </file>

</xml_diff>